<commit_message>
Add a new testing: DervitiveComputShaderTest
</commit_message>
<xml_diff>
--- a/docs/Differential Geometry/3 高斯映射几何.docx
+++ b/docs/Differential Geometry/3 高斯映射几何.docx
@@ -9247,8 +9247,10 @@
       <w:r>
         <w:rPr>
           <w:rFonts w:ascii="宋体" w:eastAsia="宋体" w:hAnsi="宋体" w:hint="eastAsia"/>
-          <w:sz w:val="20"/>
-          <w:szCs w:val="20"/>
+          <w:b/>
+          <w:bCs/>
+          <w:color w:val="7030A0"/>
+          <w:szCs w:val="21"/>
         </w:rPr>
         <w:t>定义6</w:t>
       </w:r>
@@ -9861,6 +9863,9 @@
       <w:r>
         <w:rPr>
           <w:rFonts w:ascii="宋体" w:eastAsia="宋体" w:hAnsi="宋体" w:hint="eastAsia"/>
+          <w:b/>
+          <w:bCs/>
+          <w:color w:val="7030A0"/>
           <w:sz w:val="20"/>
           <w:szCs w:val="20"/>
         </w:rPr>
@@ -9869,10 +9874,21 @@
       <w:r>
         <w:rPr>
           <w:rFonts w:ascii="宋体" w:eastAsia="宋体" w:hAnsi="宋体"/>
-          <w:sz w:val="20"/>
-          <w:szCs w:val="20"/>
-        </w:rPr>
-        <w:t xml:space="preserve">7 </w:t>
+          <w:b/>
+          <w:bCs/>
+          <w:color w:val="7030A0"/>
+          <w:sz w:val="20"/>
+          <w:szCs w:val="20"/>
+        </w:rPr>
+        <w:t>7</w:t>
+      </w:r>
+      <w:r>
+        <w:rPr>
+          <w:rFonts w:ascii="宋体" w:eastAsia="宋体" w:hAnsi="宋体"/>
+          <w:sz w:val="20"/>
+          <w:szCs w:val="20"/>
+        </w:rPr>
+        <w:t xml:space="preserve"> </w:t>
       </w:r>
       <w:r>
         <w:rPr>
@@ -9893,6 +9909,12 @@
     </w:p>
     <w:p>
       <w:pPr>
+        <w:pStyle w:val="a4"/>
+        <w:numPr>
+          <w:ilvl w:val="0"/>
+          <w:numId w:val="2"/>
+        </w:numPr>
+        <w:ind w:firstLineChars="0"/>
         <w:rPr>
           <w:rFonts w:ascii="宋体" w:eastAsia="宋体" w:hAnsi="宋体"/>
           <w:sz w:val="20"/>
@@ -9905,15 +9927,7 @@
           <w:sz w:val="20"/>
           <w:szCs w:val="20"/>
         </w:rPr>
-        <w:t>椭圆形</w:t>
-      </w:r>
-      <w:r>
-        <w:rPr>
-          <w:rFonts w:ascii="宋体" w:eastAsia="宋体" w:hAnsi="宋体" w:hint="eastAsia"/>
-          <w:sz w:val="20"/>
-          <w:szCs w:val="20"/>
-        </w:rPr>
-        <w:t>如果</w:t>
+        <w:t>椭圆形如果</w:t>
       </w:r>
       <w:bookmarkStart w:id="0" w:name="_Hlk41922088"/>
       <m:oMath>
@@ -10000,6 +10014,12 @@
     </w:p>
     <w:p>
       <w:pPr>
+        <w:pStyle w:val="a4"/>
+        <w:numPr>
+          <w:ilvl w:val="0"/>
+          <w:numId w:val="2"/>
+        </w:numPr>
+        <w:ind w:firstLineChars="0"/>
         <w:rPr>
           <w:rFonts w:ascii="宋体" w:eastAsia="宋体" w:hAnsi="宋体"/>
           <w:sz w:val="20"/>
@@ -10012,15 +10032,7 @@
           <w:sz w:val="20"/>
           <w:szCs w:val="20"/>
         </w:rPr>
-        <w:t>双曲</w:t>
-      </w:r>
-      <w:r>
-        <w:rPr>
-          <w:rFonts w:ascii="宋体" w:eastAsia="宋体" w:hAnsi="宋体" w:hint="eastAsia"/>
-          <w:sz w:val="20"/>
-          <w:szCs w:val="20"/>
-        </w:rPr>
-        <w:t>面如果</w:t>
+        <w:t>双曲面如果</w:t>
       </w:r>
       <m:oMath>
         <m:r>
@@ -10105,6 +10117,12 @@
     </w:p>
     <w:p>
       <w:pPr>
+        <w:pStyle w:val="a4"/>
+        <w:numPr>
+          <w:ilvl w:val="0"/>
+          <w:numId w:val="2"/>
+        </w:numPr>
+        <w:ind w:firstLineChars="0"/>
         <w:rPr>
           <w:rFonts w:ascii="宋体" w:eastAsia="宋体" w:hAnsi="宋体"/>
           <w:sz w:val="20"/>
@@ -10260,6 +10278,12 @@
     </w:p>
     <w:p>
       <w:pPr>
+        <w:pStyle w:val="a4"/>
+        <w:numPr>
+          <w:ilvl w:val="0"/>
+          <w:numId w:val="2"/>
+        </w:numPr>
+        <w:ind w:firstLineChars="0"/>
         <w:rPr>
           <w:rFonts w:ascii="宋体" w:eastAsia="宋体" w:hAnsi="宋体"/>
           <w:sz w:val="20"/>
@@ -14490,7 +14514,7 @@
     <w:p>
       <w:pPr>
         <w:rPr>
-          <w:rFonts w:ascii="宋体" w:eastAsia="宋体" w:hAnsi="宋体" w:hint="eastAsia"/>
+          <w:rFonts w:ascii="宋体" w:eastAsia="宋体" w:hAnsi="宋体"/>
           <w:sz w:val="20"/>
           <w:szCs w:val="20"/>
         </w:rPr>
@@ -15744,6 +15768,44 @@
 </w:document>
 </file>
 
+<file path=word/endnotes.xml><?xml version="1.0" encoding="utf-8"?>
+<w:endnotes xmlns:wpc="http://schemas.microsoft.com/office/word/2010/wordprocessingCanvas" xmlns:cx="http://schemas.microsoft.com/office/drawing/2014/chartex" xmlns:cx1="http://schemas.microsoft.com/office/drawing/2015/9/8/chartex" xmlns:cx2="http://schemas.microsoft.com/office/drawing/2015/10/21/chartex" xmlns:cx3="http://schemas.microsoft.com/office/drawing/2016/5/9/chartex" xmlns:cx4="http://schemas.microsoft.com/office/drawing/2016/5/10/chartex" xmlns:cx5="http://schemas.microsoft.com/office/drawing/2016/5/11/chartex" xmlns:cx6="http://schemas.microsoft.com/office/drawing/2016/5/12/chartex" xmlns:cx7="http://schemas.microsoft.com/office/drawing/2016/5/13/chartex" xmlns:cx8="http://schemas.microsoft.com/office/drawing/2016/5/14/chartex" xmlns:mc="http://schemas.openxmlformats.org/markup-compatibility/2006" xmlns:aink="http://schemas.microsoft.com/office/drawing/2016/ink" xmlns:am3d="http://schemas.microsoft.com/office/drawing/2017/model3d" xmlns:o="urn:schemas-microsoft-com:office:office" xmlns:r="http://schemas.openxmlformats.org/officeDocument/2006/relationships" xmlns:m="http://schemas.openxmlformats.org/officeDocument/2006/math" xmlns:v="urn:schemas-microsoft-com:vml" xmlns:wp14="http://schemas.microsoft.com/office/word/2010/wordprocessingDrawing" xmlns:wp="http://schemas.openxmlformats.org/drawingml/2006/wordprocessingDrawing" xmlns:w10="urn:schemas-microsoft-com:office:word" xmlns:w="http://schemas.openxmlformats.org/wordprocessingml/2006/main" xmlns:w14="http://schemas.microsoft.com/office/word/2010/wordml" xmlns:w15="http://schemas.microsoft.com/office/word/2012/wordml" xmlns:w16cex="http://schemas.microsoft.com/office/word/2018/wordml/cex" xmlns:w16cid="http://schemas.microsoft.com/office/word/2016/wordml/cid" xmlns:w16="http://schemas.microsoft.com/office/word/2018/wordml" xmlns:w16se="http://schemas.microsoft.com/office/word/2015/wordml/symex" xmlns:wpg="http://schemas.microsoft.com/office/word/2010/wordprocessingGroup" xmlns:wpi="http://schemas.microsoft.com/office/word/2010/wordprocessingInk" xmlns:wne="http://schemas.microsoft.com/office/word/2006/wordml" xmlns:wps="http://schemas.microsoft.com/office/word/2010/wordprocessingShape" mc:Ignorable="w14 w15 w16se w16cid w16 w16cex wp14">
+  <w:endnote w:type="separator" w:id="-1">
+    <w:p>
+      <w:r>
+        <w:separator/>
+      </w:r>
+    </w:p>
+  </w:endnote>
+  <w:endnote w:type="continuationSeparator" w:id="0">
+    <w:p>
+      <w:r>
+        <w:continuationSeparator/>
+      </w:r>
+    </w:p>
+  </w:endnote>
+</w:endnotes>
+</file>
+
+<file path=word/footnotes.xml><?xml version="1.0" encoding="utf-8"?>
+<w:footnotes xmlns:wpc="http://schemas.microsoft.com/office/word/2010/wordprocessingCanvas" xmlns:cx="http://schemas.microsoft.com/office/drawing/2014/chartex" xmlns:cx1="http://schemas.microsoft.com/office/drawing/2015/9/8/chartex" xmlns:cx2="http://schemas.microsoft.com/office/drawing/2015/10/21/chartex" xmlns:cx3="http://schemas.microsoft.com/office/drawing/2016/5/9/chartex" xmlns:cx4="http://schemas.microsoft.com/office/drawing/2016/5/10/chartex" xmlns:cx5="http://schemas.microsoft.com/office/drawing/2016/5/11/chartex" xmlns:cx6="http://schemas.microsoft.com/office/drawing/2016/5/12/chartex" xmlns:cx7="http://schemas.microsoft.com/office/drawing/2016/5/13/chartex" xmlns:cx8="http://schemas.microsoft.com/office/drawing/2016/5/14/chartex" xmlns:mc="http://schemas.openxmlformats.org/markup-compatibility/2006" xmlns:aink="http://schemas.microsoft.com/office/drawing/2016/ink" xmlns:am3d="http://schemas.microsoft.com/office/drawing/2017/model3d" xmlns:o="urn:schemas-microsoft-com:office:office" xmlns:r="http://schemas.openxmlformats.org/officeDocument/2006/relationships" xmlns:m="http://schemas.openxmlformats.org/officeDocument/2006/math" xmlns:v="urn:schemas-microsoft-com:vml" xmlns:wp14="http://schemas.microsoft.com/office/word/2010/wordprocessingDrawing" xmlns:wp="http://schemas.openxmlformats.org/drawingml/2006/wordprocessingDrawing" xmlns:w10="urn:schemas-microsoft-com:office:word" xmlns:w="http://schemas.openxmlformats.org/wordprocessingml/2006/main" xmlns:w14="http://schemas.microsoft.com/office/word/2010/wordml" xmlns:w15="http://schemas.microsoft.com/office/word/2012/wordml" xmlns:w16cex="http://schemas.microsoft.com/office/word/2018/wordml/cex" xmlns:w16cid="http://schemas.microsoft.com/office/word/2016/wordml/cid" xmlns:w16="http://schemas.microsoft.com/office/word/2018/wordml" xmlns:w16se="http://schemas.microsoft.com/office/word/2015/wordml/symex" xmlns:wpg="http://schemas.microsoft.com/office/word/2010/wordprocessingGroup" xmlns:wpi="http://schemas.microsoft.com/office/word/2010/wordprocessingInk" xmlns:wne="http://schemas.microsoft.com/office/word/2006/wordml" xmlns:wps="http://schemas.microsoft.com/office/word/2010/wordprocessingShape" mc:Ignorable="w14 w15 w16se w16cid w16 w16cex wp14">
+  <w:footnote w:type="separator" w:id="-1">
+    <w:p>
+      <w:r>
+        <w:separator/>
+      </w:r>
+    </w:p>
+  </w:footnote>
+  <w:footnote w:type="continuationSeparator" w:id="0">
+    <w:p>
+      <w:r>
+        <w:continuationSeparator/>
+      </w:r>
+    </w:p>
+  </w:footnote>
+</w:footnotes>
+</file>
+
 <file path=word/numbering.xml><?xml version="1.0" encoding="utf-8"?>
 <w:numbering xmlns:wpc="http://schemas.microsoft.com/office/word/2010/wordprocessingCanvas" xmlns:cx="http://schemas.microsoft.com/office/drawing/2014/chartex" xmlns:cx1="http://schemas.microsoft.com/office/drawing/2015/9/8/chartex" xmlns:cx2="http://schemas.microsoft.com/office/drawing/2015/10/21/chartex" xmlns:cx3="http://schemas.microsoft.com/office/drawing/2016/5/9/chartex" xmlns:cx4="http://schemas.microsoft.com/office/drawing/2016/5/10/chartex" xmlns:cx5="http://schemas.microsoft.com/office/drawing/2016/5/11/chartex" xmlns:cx6="http://schemas.microsoft.com/office/drawing/2016/5/12/chartex" xmlns:cx7="http://schemas.microsoft.com/office/drawing/2016/5/13/chartex" xmlns:cx8="http://schemas.microsoft.com/office/drawing/2016/5/14/chartex" xmlns:mc="http://schemas.openxmlformats.org/markup-compatibility/2006" xmlns:aink="http://schemas.microsoft.com/office/drawing/2016/ink" xmlns:am3d="http://schemas.microsoft.com/office/drawing/2017/model3d" xmlns:o="urn:schemas-microsoft-com:office:office" xmlns:r="http://schemas.openxmlformats.org/officeDocument/2006/relationships" xmlns:m="http://schemas.openxmlformats.org/officeDocument/2006/math" xmlns:v="urn:schemas-microsoft-com:vml" xmlns:wp14="http://schemas.microsoft.com/office/word/2010/wordprocessingDrawing" xmlns:wp="http://schemas.openxmlformats.org/drawingml/2006/wordprocessingDrawing" xmlns:w10="urn:schemas-microsoft-com:office:word" xmlns:w="http://schemas.openxmlformats.org/wordprocessingml/2006/main" xmlns:w14="http://schemas.microsoft.com/office/word/2010/wordml" xmlns:w15="http://schemas.microsoft.com/office/word/2012/wordml" xmlns:w16cex="http://schemas.microsoft.com/office/word/2018/wordml/cex" xmlns:w16cid="http://schemas.microsoft.com/office/word/2016/wordml/cid" xmlns:w16="http://schemas.microsoft.com/office/word/2018/wordml" xmlns:w16se="http://schemas.microsoft.com/office/word/2015/wordml/symex" xmlns:wpg="http://schemas.microsoft.com/office/word/2010/wordprocessingGroup" xmlns:wpi="http://schemas.microsoft.com/office/word/2010/wordprocessingInk" xmlns:wne="http://schemas.microsoft.com/office/word/2006/wordml" xmlns:wps="http://schemas.microsoft.com/office/word/2010/wordprocessingShape" mc:Ignorable="w14 w15 w16se w16cid w16 w16cex wp14">
   <w:abstractNum w:abstractNumId="0" w15:restartNumberingAfterBreak="0">
@@ -15832,8 +15894,97 @@
       </w:pPr>
     </w:lvl>
   </w:abstractNum>
+  <w:abstractNum w:abstractNumId="1" w15:restartNumberingAfterBreak="0">
+    <w:nsid w:val="59195788"/>
+    <w:multiLevelType w:val="hybridMultilevel"/>
+    <w:tmpl w:val="65C493D0"/>
+    <w:lvl w:ilvl="0" w:tplc="0409000F">
+      <w:start w:val="1"/>
+      <w:numFmt w:val="decimal"/>
+      <w:lvlText w:val="%1."/>
+      <w:lvlJc w:val="left"/>
+      <w:pPr>
+        <w:ind w:left="420" w:hanging="420"/>
+      </w:pPr>
+    </w:lvl>
+    <w:lvl w:ilvl="1" w:tplc="04090019" w:tentative="1">
+      <w:start w:val="1"/>
+      <w:numFmt w:val="lowerLetter"/>
+      <w:lvlText w:val="%2)"/>
+      <w:lvlJc w:val="left"/>
+      <w:pPr>
+        <w:ind w:left="840" w:hanging="420"/>
+      </w:pPr>
+    </w:lvl>
+    <w:lvl w:ilvl="2" w:tplc="0409001B" w:tentative="1">
+      <w:start w:val="1"/>
+      <w:numFmt w:val="lowerRoman"/>
+      <w:lvlText w:val="%3."/>
+      <w:lvlJc w:val="right"/>
+      <w:pPr>
+        <w:ind w:left="1260" w:hanging="420"/>
+      </w:pPr>
+    </w:lvl>
+    <w:lvl w:ilvl="3" w:tplc="0409000F" w:tentative="1">
+      <w:start w:val="1"/>
+      <w:numFmt w:val="decimal"/>
+      <w:lvlText w:val="%4."/>
+      <w:lvlJc w:val="left"/>
+      <w:pPr>
+        <w:ind w:left="1680" w:hanging="420"/>
+      </w:pPr>
+    </w:lvl>
+    <w:lvl w:ilvl="4" w:tplc="04090019" w:tentative="1">
+      <w:start w:val="1"/>
+      <w:numFmt w:val="lowerLetter"/>
+      <w:lvlText w:val="%5)"/>
+      <w:lvlJc w:val="left"/>
+      <w:pPr>
+        <w:ind w:left="2100" w:hanging="420"/>
+      </w:pPr>
+    </w:lvl>
+    <w:lvl w:ilvl="5" w:tplc="0409001B" w:tentative="1">
+      <w:start w:val="1"/>
+      <w:numFmt w:val="lowerRoman"/>
+      <w:lvlText w:val="%6."/>
+      <w:lvlJc w:val="right"/>
+      <w:pPr>
+        <w:ind w:left="2520" w:hanging="420"/>
+      </w:pPr>
+    </w:lvl>
+    <w:lvl w:ilvl="6" w:tplc="0409000F" w:tentative="1">
+      <w:start w:val="1"/>
+      <w:numFmt w:val="decimal"/>
+      <w:lvlText w:val="%7."/>
+      <w:lvlJc w:val="left"/>
+      <w:pPr>
+        <w:ind w:left="2940" w:hanging="420"/>
+      </w:pPr>
+    </w:lvl>
+    <w:lvl w:ilvl="7" w:tplc="04090019" w:tentative="1">
+      <w:start w:val="1"/>
+      <w:numFmt w:val="lowerLetter"/>
+      <w:lvlText w:val="%8)"/>
+      <w:lvlJc w:val="left"/>
+      <w:pPr>
+        <w:ind w:left="3360" w:hanging="420"/>
+      </w:pPr>
+    </w:lvl>
+    <w:lvl w:ilvl="8" w:tplc="0409001B" w:tentative="1">
+      <w:start w:val="1"/>
+      <w:numFmt w:val="lowerRoman"/>
+      <w:lvlText w:val="%9."/>
+      <w:lvlJc w:val="right"/>
+      <w:pPr>
+        <w:ind w:left="3780" w:hanging="420"/>
+      </w:pPr>
+    </w:lvl>
+  </w:abstractNum>
   <w:num w:numId="1">
     <w:abstractNumId w:val="0"/>
+  </w:num>
+  <w:num w:numId="2">
+    <w:abstractNumId w:val="1"/>
   </w:num>
 </w:numbering>
 </file>
@@ -16285,6 +16436,71 @@
       <w:ind w:firstLineChars="200" w:firstLine="420"/>
     </w:pPr>
   </w:style>
+  <w:style w:type="paragraph" w:styleId="a5">
+    <w:name w:val="header"/>
+    <w:basedOn w:val="a"/>
+    <w:link w:val="a6"/>
+    <w:uiPriority w:val="99"/>
+    <w:unhideWhenUsed/>
+    <w:rsid w:val="0086110E"/>
+    <w:pPr>
+      <w:pBdr>
+        <w:bottom w:val="single" w:sz="6" w:space="1" w:color="auto"/>
+      </w:pBdr>
+      <w:tabs>
+        <w:tab w:val="center" w:pos="4153"/>
+        <w:tab w:val="right" w:pos="8306"/>
+      </w:tabs>
+      <w:snapToGrid w:val="0"/>
+      <w:jc w:val="center"/>
+    </w:pPr>
+    <w:rPr>
+      <w:sz w:val="18"/>
+      <w:szCs w:val="18"/>
+    </w:rPr>
+  </w:style>
+  <w:style w:type="character" w:customStyle="1" w:styleId="a6">
+    <w:name w:val="页眉 字符"/>
+    <w:basedOn w:val="a0"/>
+    <w:link w:val="a5"/>
+    <w:uiPriority w:val="99"/>
+    <w:rsid w:val="0086110E"/>
+    <w:rPr>
+      <w:sz w:val="18"/>
+      <w:szCs w:val="18"/>
+    </w:rPr>
+  </w:style>
+  <w:style w:type="paragraph" w:styleId="a7">
+    <w:name w:val="footer"/>
+    <w:basedOn w:val="a"/>
+    <w:link w:val="a8"/>
+    <w:uiPriority w:val="99"/>
+    <w:unhideWhenUsed/>
+    <w:rsid w:val="0086110E"/>
+    <w:pPr>
+      <w:tabs>
+        <w:tab w:val="center" w:pos="4153"/>
+        <w:tab w:val="right" w:pos="8306"/>
+      </w:tabs>
+      <w:snapToGrid w:val="0"/>
+      <w:jc w:val="left"/>
+    </w:pPr>
+    <w:rPr>
+      <w:sz w:val="18"/>
+      <w:szCs w:val="18"/>
+    </w:rPr>
+  </w:style>
+  <w:style w:type="character" w:customStyle="1" w:styleId="a8">
+    <w:name w:val="页脚 字符"/>
+    <w:basedOn w:val="a0"/>
+    <w:link w:val="a7"/>
+    <w:uiPriority w:val="99"/>
+    <w:rsid w:val="0086110E"/>
+    <w:rPr>
+      <w:sz w:val="18"/>
+      <w:szCs w:val="18"/>
+    </w:rPr>
+  </w:style>
 </w:styles>
 </file>
 

</xml_diff>